<commit_message>
20220405_backup: method finished, abstract WIP
</commit_message>
<xml_diff>
--- a/context/thesis_v1_ref.docx
+++ b/context/thesis_v1_ref.docx
@@ -129,13 +129,7 @@
         <w:rPr>
           <w:rFonts w:ascii="Times New Roman" w:hAnsi="Times New Roman" w:cs="Times New Roman"/>
         </w:rPr>
-        <w:t xml:space="preserve"> P.,</w:t>
-      </w:r>
-      <w:r>
-        <w:rPr>
-          <w:rFonts w:ascii="Times New Roman" w:hAnsi="Times New Roman" w:cs="Times New Roman"/>
-        </w:rPr>
-        <w:t xml:space="preserve"> Rabineau</w:t>
+        <w:t xml:space="preserve"> P., Rabineau</w:t>
       </w:r>
       <w:r>
         <w:rPr>
@@ -147,13 +141,7 @@
         <w:rPr>
           <w:rFonts w:ascii="Times New Roman" w:hAnsi="Times New Roman" w:cs="Times New Roman"/>
         </w:rPr>
-        <w:t xml:space="preserve"> </w:t>
-      </w:r>
-      <w:r>
-        <w:rPr>
-          <w:rFonts w:ascii="Times New Roman" w:hAnsi="Times New Roman" w:cs="Times New Roman"/>
-        </w:rPr>
-        <w:t>M.</w:t>
+        <w:t xml:space="preserve"> M.</w:t>
       </w:r>
       <w:r>
         <w:rPr>
@@ -1063,7 +1051,7 @@
       <w:pPr>
         <w:ind w:left="480" w:hangingChars="200" w:hanging="480"/>
         <w:rPr>
-          <w:rFonts w:ascii="Times New Roman" w:hAnsi="Times New Roman" w:cs="Times New Roman" w:hint="eastAsia"/>
+          <w:rFonts w:ascii="Times New Roman" w:hAnsi="Times New Roman" w:cs="Times New Roman"/>
         </w:rPr>
       </w:pPr>
       <w:r>
@@ -1377,81 +1365,304 @@
           <w:rFonts w:ascii="Times New Roman" w:hAnsi="Times New Roman" w:cs="Times New Roman"/>
         </w:rPr>
       </w:pPr>
+      <w:r>
+        <w:rPr>
+          <w:rFonts w:ascii="Times New Roman" w:hAnsi="Times New Roman" w:cs="Times New Roman"/>
+        </w:rPr>
+        <w:t>Vézina, A. F., &amp; Platt, T. (1988). Food web dynamics in the ocean. 1. Best-estimates of flow networks using inverse methods. Marine ecology progress series. Oldendorf, 42(3), 269-287.</w:t>
+      </w:r>
+    </w:p>
+    <w:p>
+      <w:pPr>
+        <w:pStyle w:val="a3"/>
+        <w:ind w:leftChars="0" w:hangingChars="200" w:hanging="480"/>
+        <w:rPr>
+          <w:rFonts w:ascii="Times New Roman" w:hAnsi="Times New Roman" w:cs="Times New Roman"/>
+        </w:rPr>
+      </w:pPr>
+      <w:r>
+        <w:rPr>
+          <w:rFonts w:ascii="Times New Roman" w:hAnsi="Times New Roman" w:cs="Times New Roman"/>
+        </w:rPr>
+        <w:t>Fath, B. D., &amp; Patten, B. C. (1999). Review of the foundations of network environ analysis. Ecosystems, 2(2), 167-179.</w:t>
+      </w:r>
+    </w:p>
+    <w:p>
+      <w:pPr>
+        <w:pStyle w:val="a3"/>
+        <w:ind w:leftChars="0" w:hangingChars="200" w:hanging="480"/>
+        <w:rPr>
+          <w:rFonts w:ascii="Times New Roman" w:hAnsi="Times New Roman" w:cs="Times New Roman"/>
+        </w:rPr>
+      </w:pPr>
+      <w:r>
+        <w:rPr>
+          <w:rFonts w:ascii="Times New Roman" w:hAnsi="Times New Roman" w:cs="Times New Roman"/>
+        </w:rPr>
+        <w:t>Ulanowicz, R. E. (2004). Quantitative methods for ecological network analysis. Computational biology and chemistry, 28(5-6), 321-339.</w:t>
+      </w:r>
+    </w:p>
+    <w:p>
+      <w:pPr>
+        <w:pStyle w:val="a3"/>
+        <w:ind w:leftChars="0" w:left="992"/>
+        <w:rPr>
+          <w:rFonts w:ascii="Times New Roman" w:hAnsi="Times New Roman" w:cs="Times New Roman"/>
+          <w:b/>
+        </w:rPr>
+      </w:pPr>
+    </w:p>
+    <w:p>
+      <w:pPr>
+        <w:pStyle w:val="a3"/>
+        <w:numPr>
+          <w:ilvl w:val="1"/>
+          <w:numId w:val="1"/>
+        </w:numPr>
+        <w:ind w:leftChars="0"/>
+        <w:rPr>
+          <w:rFonts w:ascii="Times New Roman" w:hAnsi="Times New Roman" w:cs="Times New Roman"/>
+          <w:b/>
+        </w:rPr>
+      </w:pPr>
+      <w:r>
+        <w:rPr>
+          <w:rFonts w:ascii="Times New Roman" w:hAnsi="Times New Roman" w:cs="Times New Roman"/>
+          <w:b/>
+        </w:rPr>
+        <w:t>Related food-web studies in submarine canyons</w:t>
+      </w:r>
+    </w:p>
+    <w:p>
+      <w:pPr>
+        <w:pStyle w:val="a3"/>
+        <w:ind w:leftChars="0" w:hangingChars="200" w:hanging="480"/>
+        <w:rPr>
+          <w:rFonts w:ascii="Times New Roman" w:hAnsi="Times New Roman" w:cs="Times New Roman"/>
+        </w:rPr>
+      </w:pPr>
+      <w:r>
+        <w:rPr>
+          <w:rFonts w:ascii="Times New Roman" w:hAnsi="Times New Roman" w:cs="Times New Roman"/>
+        </w:rPr>
+        <w:t xml:space="preserve">Rowe, G. T., Wei, C., Nunnally, C., Haedrich, R., Montagna, P., Baguley, J. G., </w:t>
+      </w:r>
+      <w:r>
+        <w:rPr>
+          <w:rFonts w:ascii="Times New Roman" w:hAnsi="Times New Roman" w:cs="Times New Roman"/>
+        </w:rPr>
+        <w:t>Bernhard</w:t>
+      </w:r>
+      <w:r>
+        <w:rPr>
+          <w:rFonts w:ascii="Times New Roman" w:hAnsi="Times New Roman" w:cs="Times New Roman"/>
+        </w:rPr>
+        <w:t>,</w:t>
+      </w:r>
+      <w:r>
+        <w:rPr>
+          <w:rFonts w:ascii="Times New Roman" w:hAnsi="Times New Roman" w:cs="Times New Roman"/>
+        </w:rPr>
+        <w:t xml:space="preserve"> </w:t>
+      </w:r>
+      <w:r>
+        <w:rPr>
+          <w:rFonts w:ascii="Times New Roman" w:hAnsi="Times New Roman" w:cs="Times New Roman"/>
+        </w:rPr>
+        <w:t>J</w:t>
+      </w:r>
+      <w:r>
+        <w:rPr>
+          <w:rFonts w:ascii="Times New Roman" w:hAnsi="Times New Roman" w:cs="Times New Roman"/>
+        </w:rPr>
+        <w:t>.</w:t>
+      </w:r>
+      <w:r>
+        <w:rPr>
+          <w:rFonts w:ascii="Times New Roman" w:hAnsi="Times New Roman" w:cs="Times New Roman"/>
+        </w:rPr>
+        <w:t xml:space="preserve"> M.</w:t>
+      </w:r>
+      <w:r>
+        <w:rPr>
+          <w:rFonts w:ascii="Times New Roman" w:hAnsi="Times New Roman" w:cs="Times New Roman"/>
+        </w:rPr>
+        <w:t>,</w:t>
+      </w:r>
+      <w:r>
+        <w:rPr>
+          <w:rFonts w:ascii="Times New Roman" w:hAnsi="Times New Roman" w:cs="Times New Roman"/>
+        </w:rPr>
+        <w:t xml:space="preserve"> Wicksten</w:t>
+      </w:r>
+      <w:r>
+        <w:rPr>
+          <w:rFonts w:ascii="Times New Roman" w:hAnsi="Times New Roman" w:cs="Times New Roman"/>
+        </w:rPr>
+        <w:t>,</w:t>
+      </w:r>
+      <w:r>
+        <w:rPr>
+          <w:rFonts w:ascii="Times New Roman" w:hAnsi="Times New Roman" w:cs="Times New Roman"/>
+        </w:rPr>
+        <w:t xml:space="preserve"> </w:t>
+      </w:r>
+      <w:r>
+        <w:rPr>
+          <w:rFonts w:ascii="Times New Roman" w:hAnsi="Times New Roman" w:cs="Times New Roman"/>
+        </w:rPr>
+        <w:t xml:space="preserve">M., </w:t>
+      </w:r>
+      <w:r>
+        <w:rPr>
+          <w:rFonts w:ascii="Times New Roman" w:hAnsi="Times New Roman" w:cs="Times New Roman"/>
+        </w:rPr>
+        <w:t>Ammons</w:t>
+      </w:r>
+      <w:r>
+        <w:rPr>
+          <w:rFonts w:ascii="Times New Roman" w:hAnsi="Times New Roman" w:cs="Times New Roman"/>
+        </w:rPr>
+        <w:t>, A.,</w:t>
+      </w:r>
+      <w:r>
+        <w:rPr>
+          <w:rFonts w:ascii="Times New Roman" w:hAnsi="Times New Roman" w:cs="Times New Roman"/>
+        </w:rPr>
+        <w:t xml:space="preserve"> Briones</w:t>
+      </w:r>
+      <w:r>
+        <w:rPr>
+          <w:rFonts w:ascii="Times New Roman" w:hAnsi="Times New Roman" w:cs="Times New Roman"/>
+        </w:rPr>
+        <w:t xml:space="preserve">, E. E., Soliman, Y., </w:t>
+      </w:r>
+      <w:r>
+        <w:rPr>
+          <w:rFonts w:ascii="Times New Roman" w:hAnsi="Times New Roman" w:cs="Times New Roman"/>
+        </w:rPr>
+        <w:t>&amp; Deming, J. W. (2008). Comparative biomass structure and estimated carbon flow in food webs in the deep Gulf of Mexico. Deep Sea Research Part II: Topical Studies in Oceanography, 55(24-26), 2699-2711.</w:t>
+      </w:r>
+    </w:p>
+    <w:p>
+      <w:pPr>
+        <w:pStyle w:val="a3"/>
+        <w:ind w:leftChars="0" w:hangingChars="200" w:hanging="480"/>
+        <w:rPr>
+          <w:rFonts w:ascii="Times New Roman" w:hAnsi="Times New Roman" w:cs="Times New Roman"/>
+        </w:rPr>
+      </w:pPr>
+      <w:r>
+        <w:rPr>
+          <w:rFonts w:ascii="Times New Roman" w:hAnsi="Times New Roman" w:cs="Times New Roman"/>
+        </w:rPr>
+        <w:t>Wei, C. L., Rowe, G. T., Escobar-Briones, E., Nunnally, C., Soliman, Y., &amp; Ellis, N. (2012). Standing stocks and body size of deep-sea macrofauna: Predicting the baseline of 2010 Deepwater Horizon oil spill in the northern Gulf of Mexico. Deep Sea Research Part I: Oceanographic Research Papers, 69, 82-99.</w:t>
+      </w:r>
+    </w:p>
+    <w:p>
+      <w:pPr>
+        <w:pStyle w:val="a3"/>
+        <w:ind w:leftChars="0" w:hangingChars="200" w:hanging="480"/>
+        <w:rPr>
+          <w:rFonts w:ascii="Times New Roman" w:hAnsi="Times New Roman" w:cs="Times New Roman"/>
+        </w:rPr>
+      </w:pPr>
+      <w:r>
+        <w:rPr>
+          <w:rFonts w:ascii="Times New Roman" w:hAnsi="Times New Roman" w:cs="Times New Roman"/>
+        </w:rPr>
+        <w:t>Van Oevelen, D., Soetaert, K., Garcia, R., De Stigter, H. C., Cunha, M. R., Pusceddu, A., &amp; Danovaro, R. (2011). Canyon conditions impact carbon flows in food webs of three sections of the Nazaré canyon. Deep Sea Research Part II: Topical Studies in Oceanography, 58(23-24), 2461-2476.</w:t>
+      </w:r>
       <w:bookmarkStart w:id="0" w:name="_GoBack"/>
-      <w:r>
-        <w:rPr>
-          <w:rFonts w:ascii="Times New Roman" w:hAnsi="Times New Roman" w:cs="Times New Roman"/>
-        </w:rPr>
-        <w:t>Vézina</w:t>
-      </w:r>
       <w:bookmarkEnd w:id="0"/>
-      <w:r>
-        <w:rPr>
-          <w:rFonts w:ascii="Times New Roman" w:hAnsi="Times New Roman" w:cs="Times New Roman"/>
-        </w:rPr>
-        <w:t>, A. F., &amp; Platt, T. (1988). Food web dynamics in the ocean. 1. Best-estimates of flow networks using inverse methods. Marine ecology progress series. Oldendorf, 42(3), 269-287.</w:t>
-      </w:r>
-    </w:p>
-    <w:p>
-      <w:pPr>
-        <w:pStyle w:val="a3"/>
-        <w:ind w:leftChars="0" w:hangingChars="200" w:hanging="480"/>
-        <w:rPr>
-          <w:rFonts w:ascii="Times New Roman" w:hAnsi="Times New Roman" w:cs="Times New Roman"/>
-        </w:rPr>
-      </w:pPr>
-    </w:p>
-    <w:p>
-      <w:pPr>
-        <w:pStyle w:val="a3"/>
-        <w:ind w:leftChars="0" w:hangingChars="200" w:hanging="480"/>
-        <w:rPr>
-          <w:rFonts w:ascii="Times New Roman" w:hAnsi="Times New Roman" w:cs="Times New Roman"/>
-        </w:rPr>
-      </w:pPr>
-    </w:p>
-    <w:p>
-      <w:pPr>
-        <w:pStyle w:val="a3"/>
-        <w:ind w:leftChars="0" w:hangingChars="200" w:hanging="480"/>
-        <w:rPr>
-          <w:rFonts w:ascii="Times New Roman" w:hAnsi="Times New Roman" w:cs="Times New Roman"/>
-        </w:rPr>
-      </w:pPr>
-    </w:p>
-    <w:p>
-      <w:pPr>
-        <w:pStyle w:val="a3"/>
-        <w:ind w:leftChars="0" w:hangingChars="200" w:hanging="480"/>
-        <w:rPr>
-          <w:rFonts w:ascii="Times New Roman" w:hAnsi="Times New Roman" w:cs="Times New Roman"/>
-        </w:rPr>
-      </w:pPr>
-    </w:p>
-    <w:p>
-      <w:pPr>
-        <w:pStyle w:val="a3"/>
-        <w:ind w:leftChars="0" w:hangingChars="200" w:hanging="480"/>
-        <w:rPr>
-          <w:rFonts w:ascii="Times New Roman" w:hAnsi="Times New Roman" w:cs="Times New Roman" w:hint="eastAsia"/>
-        </w:rPr>
-      </w:pPr>
-    </w:p>
-    <w:p>
-      <w:pPr>
-        <w:pStyle w:val="a3"/>
-        <w:ind w:leftChars="0" w:hangingChars="200" w:hanging="480"/>
-        <w:rPr>
-          <w:rFonts w:ascii="Times New Roman" w:hAnsi="Times New Roman" w:cs="Times New Roman" w:hint="eastAsia"/>
-        </w:rPr>
-      </w:pPr>
-    </w:p>
-    <w:p>
-      <w:pPr>
-        <w:pStyle w:val="a3"/>
-        <w:ind w:leftChars="0" w:hangingChars="200" w:hanging="480"/>
-        <w:rPr>
-          <w:rFonts w:ascii="Times New Roman" w:hAnsi="Times New Roman" w:cs="Times New Roman" w:hint="eastAsia"/>
+    </w:p>
+    <w:p>
+      <w:pPr>
+        <w:pStyle w:val="a3"/>
+        <w:ind w:leftChars="0" w:hangingChars="200" w:hanging="480"/>
+        <w:rPr>
+          <w:rFonts w:ascii="Times New Roman" w:hAnsi="Times New Roman" w:cs="Times New Roman"/>
+        </w:rPr>
+      </w:pPr>
+    </w:p>
+    <w:p>
+      <w:pPr>
+        <w:pStyle w:val="a3"/>
+        <w:ind w:leftChars="0" w:hangingChars="200" w:hanging="480"/>
+        <w:rPr>
+          <w:rFonts w:ascii="Times New Roman" w:hAnsi="Times New Roman" w:cs="Times New Roman"/>
+        </w:rPr>
+      </w:pPr>
+    </w:p>
+    <w:p>
+      <w:pPr>
+        <w:pStyle w:val="a3"/>
+        <w:ind w:leftChars="0" w:hangingChars="200" w:hanging="480"/>
+        <w:rPr>
+          <w:rFonts w:ascii="Times New Roman" w:hAnsi="Times New Roman" w:cs="Times New Roman"/>
+        </w:rPr>
+      </w:pPr>
+    </w:p>
+    <w:p>
+      <w:pPr>
+        <w:pStyle w:val="a3"/>
+        <w:ind w:leftChars="0" w:hangingChars="200" w:hanging="480"/>
+        <w:rPr>
+          <w:rFonts w:ascii="Times New Roman" w:hAnsi="Times New Roman" w:cs="Times New Roman"/>
+        </w:rPr>
+      </w:pPr>
+    </w:p>
+    <w:p>
+      <w:pPr>
+        <w:pStyle w:val="a3"/>
+        <w:ind w:leftChars="0" w:hangingChars="200" w:hanging="480"/>
+        <w:rPr>
+          <w:rFonts w:ascii="Times New Roman" w:hAnsi="Times New Roman" w:cs="Times New Roman"/>
+        </w:rPr>
+      </w:pPr>
+    </w:p>
+    <w:p>
+      <w:pPr>
+        <w:pStyle w:val="a3"/>
+        <w:ind w:leftChars="0" w:hangingChars="200" w:hanging="480"/>
+        <w:rPr>
+          <w:rFonts w:ascii="Times New Roman" w:hAnsi="Times New Roman" w:cs="Times New Roman"/>
+        </w:rPr>
+      </w:pPr>
+    </w:p>
+    <w:p>
+      <w:pPr>
+        <w:pStyle w:val="a3"/>
+        <w:ind w:leftChars="0" w:hangingChars="200" w:hanging="480"/>
+        <w:rPr>
+          <w:rFonts w:ascii="Times New Roman" w:hAnsi="Times New Roman" w:cs="Times New Roman"/>
+        </w:rPr>
+      </w:pPr>
+    </w:p>
+    <w:p>
+      <w:pPr>
+        <w:pStyle w:val="a3"/>
+        <w:ind w:leftChars="0" w:hangingChars="200" w:hanging="480"/>
+        <w:rPr>
+          <w:rFonts w:ascii="Times New Roman" w:hAnsi="Times New Roman" w:cs="Times New Roman"/>
+        </w:rPr>
+      </w:pPr>
+    </w:p>
+    <w:p>
+      <w:pPr>
+        <w:pStyle w:val="a3"/>
+        <w:ind w:leftChars="0" w:hangingChars="200" w:hanging="480"/>
+        <w:rPr>
+          <w:rFonts w:ascii="Times New Roman" w:hAnsi="Times New Roman" w:cs="Times New Roman"/>
+        </w:rPr>
+      </w:pPr>
+    </w:p>
+    <w:p>
+      <w:pPr>
+        <w:pStyle w:val="a3"/>
+        <w:ind w:leftChars="0" w:hangingChars="200" w:hanging="480"/>
+        <w:rPr>
+          <w:rFonts w:ascii="Times New Roman" w:hAnsi="Times New Roman" w:cs="Times New Roman"/>
         </w:rPr>
       </w:pPr>
       <w:r>
@@ -1584,6 +1795,98 @@
 <w:numbering xmlns:wpc="http://schemas.microsoft.com/office/word/2010/wordprocessingCanvas" xmlns:cx="http://schemas.microsoft.com/office/drawing/2014/chartex" xmlns:mc="http://schemas.openxmlformats.org/markup-compatibility/2006" xmlns:o="urn:schemas-microsoft-com:office:office" xmlns:r="http://schemas.openxmlformats.org/officeDocument/2006/relationships" xmlns:m="http://schemas.openxmlformats.org/officeDocument/2006/math" xmlns:v="urn:schemas-microsoft-com:vml" xmlns:wp14="http://schemas.microsoft.com/office/word/2010/wordprocessingDrawing" xmlns:wp="http://schemas.openxmlformats.org/drawingml/2006/wordprocessingDrawing" xmlns:w10="urn:schemas-microsoft-com:office:word" xmlns:w="http://schemas.openxmlformats.org/wordprocessingml/2006/main" xmlns:w14="http://schemas.microsoft.com/office/word/2010/wordml" xmlns:w15="http://schemas.microsoft.com/office/word/2012/wordml" xmlns:w16se="http://schemas.microsoft.com/office/word/2015/wordml/symex" xmlns:wpg="http://schemas.microsoft.com/office/word/2010/wordprocessingGroup" xmlns:wpi="http://schemas.microsoft.com/office/word/2010/wordprocessingInk" xmlns:wne="http://schemas.microsoft.com/office/word/2006/wordml" xmlns:wps="http://schemas.microsoft.com/office/word/2010/wordprocessingShape" mc:Ignorable="w14 w15 w16se wp14">
   <w:abstractNum w:abstractNumId="0" w15:restartNumberingAfterBreak="0">
     <w:nsid w:val="45FF0E05"/>
+    <w:multiLevelType w:val="multilevel"/>
+    <w:tmpl w:val="0409001D"/>
+    <w:lvl w:ilvl="0">
+      <w:start w:val="1"/>
+      <w:numFmt w:val="decimal"/>
+      <w:lvlText w:val="%1"/>
+      <w:lvlJc w:val="left"/>
+      <w:pPr>
+        <w:ind w:left="425" w:hanging="425"/>
+      </w:pPr>
+      <w:rPr>
+        <w:rFonts w:hint="default"/>
+      </w:rPr>
+    </w:lvl>
+    <w:lvl w:ilvl="1">
+      <w:start w:val="1"/>
+      <w:numFmt w:val="decimal"/>
+      <w:lvlText w:val="%1.%2"/>
+      <w:lvlJc w:val="left"/>
+      <w:pPr>
+        <w:ind w:left="992" w:hanging="567"/>
+      </w:pPr>
+      <w:rPr>
+        <w:rFonts w:hint="default"/>
+      </w:rPr>
+    </w:lvl>
+    <w:lvl w:ilvl="2">
+      <w:start w:val="1"/>
+      <w:numFmt w:val="decimal"/>
+      <w:lvlText w:val="%1.%2.%3"/>
+      <w:lvlJc w:val="left"/>
+      <w:pPr>
+        <w:ind w:left="1418" w:hanging="567"/>
+      </w:pPr>
+    </w:lvl>
+    <w:lvl w:ilvl="3">
+      <w:start w:val="1"/>
+      <w:numFmt w:val="decimal"/>
+      <w:lvlText w:val="%1.%2.%3.%4"/>
+      <w:lvlJc w:val="left"/>
+      <w:pPr>
+        <w:ind w:left="1984" w:hanging="708"/>
+      </w:pPr>
+    </w:lvl>
+    <w:lvl w:ilvl="4">
+      <w:start w:val="1"/>
+      <w:numFmt w:val="decimal"/>
+      <w:lvlText w:val="%1.%2.%3.%4.%5"/>
+      <w:lvlJc w:val="left"/>
+      <w:pPr>
+        <w:ind w:left="2551" w:hanging="850"/>
+      </w:pPr>
+    </w:lvl>
+    <w:lvl w:ilvl="5">
+      <w:start w:val="1"/>
+      <w:numFmt w:val="decimal"/>
+      <w:lvlText w:val="%1.%2.%3.%4.%5.%6"/>
+      <w:lvlJc w:val="left"/>
+      <w:pPr>
+        <w:ind w:left="3260" w:hanging="1134"/>
+      </w:pPr>
+    </w:lvl>
+    <w:lvl w:ilvl="6">
+      <w:start w:val="1"/>
+      <w:numFmt w:val="decimal"/>
+      <w:lvlText w:val="%1.%2.%3.%4.%5.%6.%7"/>
+      <w:lvlJc w:val="left"/>
+      <w:pPr>
+        <w:ind w:left="3827" w:hanging="1276"/>
+      </w:pPr>
+    </w:lvl>
+    <w:lvl w:ilvl="7">
+      <w:start w:val="1"/>
+      <w:numFmt w:val="decimal"/>
+      <w:lvlText w:val="%1.%2.%3.%4.%5.%6.%7.%8"/>
+      <w:lvlJc w:val="left"/>
+      <w:pPr>
+        <w:ind w:left="4394" w:hanging="1418"/>
+      </w:pPr>
+    </w:lvl>
+    <w:lvl w:ilvl="8">
+      <w:start w:val="1"/>
+      <w:numFmt w:val="decimal"/>
+      <w:lvlText w:val="%1.%2.%3.%4.%5.%6.%7.%8.%9"/>
+      <w:lvlJc w:val="left"/>
+      <w:pPr>
+        <w:ind w:left="5102" w:hanging="1700"/>
+      </w:pPr>
+    </w:lvl>
+  </w:abstractNum>
+  <w:abstractNum w:abstractNumId="1" w15:restartNumberingAfterBreak="0">
+    <w:nsid w:val="7BD85B22"/>
     <w:multiLevelType w:val="multilevel"/>
     <w:tmpl w:val="0409001D"/>
     <w:lvl w:ilvl="0">
@@ -1706,6 +2009,9 @@
     <w:lvlOverride w:ilvl="8">
       <w:startOverride w:val="1"/>
     </w:lvlOverride>
+  </w:num>
+  <w:num w:numId="3">
+    <w:abstractNumId w:val="1"/>
   </w:num>
 </w:numbering>
 </file>

</xml_diff>